<commit_message>
favicon, mobile formatting, color scheme
</commit_message>
<xml_diff>
--- a/captainsLog.docx
+++ b/captainsLog.docx
@@ -14,7 +14,15 @@
     </w:p>
     <w:p>
       <w:r>
-        <w:t>Deploy react app to github pages:</w:t>
+        <w:t xml:space="preserve">Deploy react app to </w:t>
+      </w:r>
+      <w:proofErr w:type="spellStart"/>
+      <w:r>
+        <w:t>github</w:t>
+      </w:r>
+      <w:proofErr w:type="spellEnd"/>
+      <w:r>
+        <w:t xml:space="preserve"> pages:</w:t>
       </w:r>
     </w:p>
     <w:p>
@@ -29,7 +37,15 @@
     </w:p>
     <w:p>
       <w:r>
-        <w:t>Change file extensions in build/asset-manifest.json:</w:t>
+        <w:t>Change file extensions in build/asset-</w:t>
+      </w:r>
+      <w:proofErr w:type="spellStart"/>
+      <w:r>
+        <w:t>manifest.json</w:t>
+      </w:r>
+      <w:proofErr w:type="spellEnd"/>
+      <w:r>
+        <w:t>:</w:t>
       </w:r>
     </w:p>
     <w:p>
@@ -50,8 +66,539 @@
     </w:p>
     <w:p>
       <w:r>
-        <w:t>Added “overflow:scroll” to &lt;body&gt; of index.html to prevent the content from being pushed around when the scroll bar appears.</w:t>
-      </w:r>
+        <w:t>Added “</w:t>
+      </w:r>
+      <w:proofErr w:type="spellStart"/>
+      <w:r>
+        <w:t>overflow:scroll</w:t>
+      </w:r>
+      <w:proofErr w:type="spellEnd"/>
+      <w:r>
+        <w:t>” to &lt;body&gt; of index.html to prevent the content from being pushed around when the scroll bar appears.</w:t>
+      </w:r>
+    </w:p>
+    <w:p/>
+    <w:p>
+      <w:r>
+        <w:t>1-4-20</w:t>
+      </w:r>
+    </w:p>
+    <w:p>
+      <w:r>
+        <w:t xml:space="preserve">Disable coloring for links, and remove </w:t>
+      </w:r>
+      <w:proofErr w:type="spellStart"/>
+      <w:r>
+        <w:t>onClick</w:t>
+      </w:r>
+      <w:proofErr w:type="spellEnd"/>
+      <w:r>
+        <w:t xml:space="preserve"> flash in mobile:</w:t>
+      </w:r>
+    </w:p>
+    <w:p>
+      <w:pPr>
+        <w:shd w:val="clear" w:color="auto" w:fill="1E1E1E"/>
+        <w:spacing w:after="0" w:line="285" w:lineRule="atLeast"/>
+        <w:rPr>
+          <w:rFonts w:ascii="Consolas" w:eastAsia="Times New Roman" w:hAnsi="Consolas" w:cs="Times New Roman"/>
+          <w:color w:val="D4D4D4"/>
+          <w:sz w:val="21"/>
+          <w:szCs w:val="21"/>
+        </w:rPr>
+      </w:pPr>
+      <w:r>
+        <w:rPr>
+          <w:rFonts w:ascii="Consolas" w:eastAsia="Times New Roman" w:hAnsi="Consolas" w:cs="Times New Roman"/>
+          <w:color w:val="D7BA7D"/>
+          <w:sz w:val="21"/>
+          <w:szCs w:val="21"/>
+        </w:rPr>
+        <w:t>a</w:t>
+      </w:r>
+      <w:r>
+        <w:rPr>
+          <w:rFonts w:ascii="Consolas" w:eastAsia="Times New Roman" w:hAnsi="Consolas" w:cs="Times New Roman"/>
+          <w:color w:val="D4D4D4"/>
+          <w:sz w:val="21"/>
+          <w:szCs w:val="21"/>
+        </w:rPr>
+        <w:t>,</w:t>
+      </w:r>
+    </w:p>
+    <w:p>
+      <w:pPr>
+        <w:shd w:val="clear" w:color="auto" w:fill="1E1E1E"/>
+        <w:spacing w:after="0" w:line="285" w:lineRule="atLeast"/>
+        <w:rPr>
+          <w:rFonts w:ascii="Consolas" w:eastAsia="Times New Roman" w:hAnsi="Consolas" w:cs="Times New Roman"/>
+          <w:color w:val="D4D4D4"/>
+          <w:sz w:val="21"/>
+          <w:szCs w:val="21"/>
+        </w:rPr>
+      </w:pPr>
+      <w:r>
+        <w:rPr>
+          <w:rFonts w:ascii="Consolas" w:eastAsia="Times New Roman" w:hAnsi="Consolas" w:cs="Times New Roman"/>
+          <w:color w:val="D7BA7D"/>
+          <w:sz w:val="21"/>
+          <w:szCs w:val="21"/>
+        </w:rPr>
+        <w:t>a:hover</w:t>
+      </w:r>
+      <w:r>
+        <w:rPr>
+          <w:rFonts w:ascii="Consolas" w:eastAsia="Times New Roman" w:hAnsi="Consolas" w:cs="Times New Roman"/>
+          <w:color w:val="D4D4D4"/>
+          <w:sz w:val="21"/>
+          <w:szCs w:val="21"/>
+        </w:rPr>
+        <w:t>,</w:t>
+      </w:r>
+    </w:p>
+    <w:p>
+      <w:pPr>
+        <w:shd w:val="clear" w:color="auto" w:fill="1E1E1E"/>
+        <w:spacing w:after="0" w:line="285" w:lineRule="atLeast"/>
+        <w:rPr>
+          <w:rFonts w:ascii="Consolas" w:eastAsia="Times New Roman" w:hAnsi="Consolas" w:cs="Times New Roman"/>
+          <w:color w:val="D4D4D4"/>
+          <w:sz w:val="21"/>
+          <w:szCs w:val="21"/>
+        </w:rPr>
+      </w:pPr>
+      <w:r>
+        <w:rPr>
+          <w:rFonts w:ascii="Consolas" w:eastAsia="Times New Roman" w:hAnsi="Consolas" w:cs="Times New Roman"/>
+          <w:color w:val="D7BA7D"/>
+          <w:sz w:val="21"/>
+          <w:szCs w:val="21"/>
+        </w:rPr>
+        <w:t>a:focus</w:t>
+      </w:r>
+      <w:r>
+        <w:rPr>
+          <w:rFonts w:ascii="Consolas" w:eastAsia="Times New Roman" w:hAnsi="Consolas" w:cs="Times New Roman"/>
+          <w:color w:val="D4D4D4"/>
+          <w:sz w:val="21"/>
+          <w:szCs w:val="21"/>
+        </w:rPr>
+        <w:t>,</w:t>
+      </w:r>
+    </w:p>
+    <w:p>
+      <w:pPr>
+        <w:shd w:val="clear" w:color="auto" w:fill="1E1E1E"/>
+        <w:spacing w:after="0" w:line="285" w:lineRule="atLeast"/>
+        <w:rPr>
+          <w:rFonts w:ascii="Consolas" w:eastAsia="Times New Roman" w:hAnsi="Consolas" w:cs="Times New Roman"/>
+          <w:color w:val="D4D4D4"/>
+          <w:sz w:val="21"/>
+          <w:szCs w:val="21"/>
+        </w:rPr>
+      </w:pPr>
+      <w:r>
+        <w:rPr>
+          <w:rFonts w:ascii="Consolas" w:eastAsia="Times New Roman" w:hAnsi="Consolas" w:cs="Times New Roman"/>
+          <w:color w:val="D7BA7D"/>
+          <w:sz w:val="21"/>
+          <w:szCs w:val="21"/>
+        </w:rPr>
+        <w:t>a:active</w:t>
+      </w:r>
+      <w:r>
+        <w:rPr>
+          <w:rFonts w:ascii="Consolas" w:eastAsia="Times New Roman" w:hAnsi="Consolas" w:cs="Times New Roman"/>
+          <w:color w:val="D4D4D4"/>
+          <w:sz w:val="21"/>
+          <w:szCs w:val="21"/>
+        </w:rPr>
+        <w:t> {</w:t>
+      </w:r>
+    </w:p>
+    <w:p>
+      <w:pPr>
+        <w:shd w:val="clear" w:color="auto" w:fill="1E1E1E"/>
+        <w:spacing w:after="0" w:line="285" w:lineRule="atLeast"/>
+        <w:rPr>
+          <w:rFonts w:ascii="Consolas" w:eastAsia="Times New Roman" w:hAnsi="Consolas" w:cs="Times New Roman"/>
+          <w:color w:val="D4D4D4"/>
+          <w:sz w:val="21"/>
+          <w:szCs w:val="21"/>
+        </w:rPr>
+      </w:pPr>
+      <w:r>
+        <w:rPr>
+          <w:rFonts w:ascii="Consolas" w:eastAsia="Times New Roman" w:hAnsi="Consolas" w:cs="Times New Roman"/>
+          <w:color w:val="D4D4D4"/>
+          <w:sz w:val="21"/>
+          <w:szCs w:val="21"/>
+        </w:rPr>
+        <w:t>  </w:t>
+      </w:r>
+      <w:r>
+        <w:rPr>
+          <w:rFonts w:ascii="Consolas" w:eastAsia="Times New Roman" w:hAnsi="Consolas" w:cs="Times New Roman"/>
+          <w:color w:val="9CDCFE"/>
+          <w:sz w:val="21"/>
+          <w:szCs w:val="21"/>
+        </w:rPr>
+        <w:t>text-decoration</w:t>
+      </w:r>
+      <w:r>
+        <w:rPr>
+          <w:rFonts w:ascii="Consolas" w:eastAsia="Times New Roman" w:hAnsi="Consolas" w:cs="Times New Roman"/>
+          <w:color w:val="D4D4D4"/>
+          <w:sz w:val="21"/>
+          <w:szCs w:val="21"/>
+        </w:rPr>
+        <w:t>: </w:t>
+      </w:r>
+      <w:r>
+        <w:rPr>
+          <w:rFonts w:ascii="Consolas" w:eastAsia="Times New Roman" w:hAnsi="Consolas" w:cs="Times New Roman"/>
+          <w:color w:val="CE9178"/>
+          <w:sz w:val="21"/>
+          <w:szCs w:val="21"/>
+        </w:rPr>
+        <w:t>none</w:t>
+      </w:r>
+      <w:r>
+        <w:rPr>
+          <w:rFonts w:ascii="Consolas" w:eastAsia="Times New Roman" w:hAnsi="Consolas" w:cs="Times New Roman"/>
+          <w:color w:val="D4D4D4"/>
+          <w:sz w:val="21"/>
+          <w:szCs w:val="21"/>
+        </w:rPr>
+        <w:t>;</w:t>
+      </w:r>
+    </w:p>
+    <w:p>
+      <w:pPr>
+        <w:shd w:val="clear" w:color="auto" w:fill="1E1E1E"/>
+        <w:spacing w:after="0" w:line="285" w:lineRule="atLeast"/>
+        <w:rPr>
+          <w:rFonts w:ascii="Consolas" w:eastAsia="Times New Roman" w:hAnsi="Consolas" w:cs="Times New Roman"/>
+          <w:color w:val="D4D4D4"/>
+          <w:sz w:val="21"/>
+          <w:szCs w:val="21"/>
+        </w:rPr>
+      </w:pPr>
+      <w:r>
+        <w:rPr>
+          <w:rFonts w:ascii="Consolas" w:eastAsia="Times New Roman" w:hAnsi="Consolas" w:cs="Times New Roman"/>
+          <w:color w:val="D4D4D4"/>
+          <w:sz w:val="21"/>
+          <w:szCs w:val="21"/>
+        </w:rPr>
+        <w:t>  </w:t>
+      </w:r>
+      <w:r>
+        <w:rPr>
+          <w:rFonts w:ascii="Consolas" w:eastAsia="Times New Roman" w:hAnsi="Consolas" w:cs="Times New Roman"/>
+          <w:color w:val="9CDCFE"/>
+          <w:sz w:val="21"/>
+          <w:szCs w:val="21"/>
+        </w:rPr>
+        <w:t>color</w:t>
+      </w:r>
+      <w:r>
+        <w:rPr>
+          <w:rFonts w:ascii="Consolas" w:eastAsia="Times New Roman" w:hAnsi="Consolas" w:cs="Times New Roman"/>
+          <w:color w:val="D4D4D4"/>
+          <w:sz w:val="21"/>
+          <w:szCs w:val="21"/>
+        </w:rPr>
+        <w:t>: </w:t>
+      </w:r>
+      <w:r>
+        <w:rPr>
+          <w:rFonts w:ascii="Consolas" w:eastAsia="Times New Roman" w:hAnsi="Consolas" w:cs="Times New Roman"/>
+          <w:color w:val="CE9178"/>
+          <w:sz w:val="21"/>
+          <w:szCs w:val="21"/>
+        </w:rPr>
+        <w:t>inherit</w:t>
+      </w:r>
+      <w:r>
+        <w:rPr>
+          <w:rFonts w:ascii="Consolas" w:eastAsia="Times New Roman" w:hAnsi="Consolas" w:cs="Times New Roman"/>
+          <w:color w:val="D4D4D4"/>
+          <w:sz w:val="21"/>
+          <w:szCs w:val="21"/>
+        </w:rPr>
+        <w:t>;</w:t>
+      </w:r>
+    </w:p>
+    <w:p>
+      <w:pPr>
+        <w:shd w:val="clear" w:color="auto" w:fill="1E1E1E"/>
+        <w:spacing w:after="0" w:line="285" w:lineRule="atLeast"/>
+        <w:rPr>
+          <w:rFonts w:ascii="Consolas" w:eastAsia="Times New Roman" w:hAnsi="Consolas" w:cs="Times New Roman"/>
+          <w:color w:val="D4D4D4"/>
+          <w:sz w:val="21"/>
+          <w:szCs w:val="21"/>
+        </w:rPr>
+      </w:pPr>
+      <w:r>
+        <w:rPr>
+          <w:rFonts w:ascii="Consolas" w:eastAsia="Times New Roman" w:hAnsi="Consolas" w:cs="Times New Roman"/>
+          <w:color w:val="D4D4D4"/>
+          <w:sz w:val="21"/>
+          <w:szCs w:val="21"/>
+        </w:rPr>
+        <w:t>}</w:t>
+      </w:r>
+    </w:p>
+    <w:p>
+      <w:pPr>
+        <w:shd w:val="clear" w:color="auto" w:fill="1E1E1E"/>
+        <w:spacing w:after="0" w:line="285" w:lineRule="atLeast"/>
+        <w:rPr>
+          <w:rFonts w:ascii="Consolas" w:eastAsia="Times New Roman" w:hAnsi="Consolas" w:cs="Times New Roman"/>
+          <w:color w:val="D4D4D4"/>
+          <w:sz w:val="21"/>
+          <w:szCs w:val="21"/>
+        </w:rPr>
+      </w:pPr>
+    </w:p>
+    <w:p>
+      <w:pPr>
+        <w:shd w:val="clear" w:color="auto" w:fill="1E1E1E"/>
+        <w:spacing w:after="0" w:line="285" w:lineRule="atLeast"/>
+        <w:rPr>
+          <w:rFonts w:ascii="Consolas" w:eastAsia="Times New Roman" w:hAnsi="Consolas" w:cs="Times New Roman"/>
+          <w:color w:val="D4D4D4"/>
+          <w:sz w:val="21"/>
+          <w:szCs w:val="21"/>
+        </w:rPr>
+      </w:pPr>
+      <w:r>
+        <w:rPr>
+          <w:rFonts w:ascii="Consolas" w:eastAsia="Times New Roman" w:hAnsi="Consolas" w:cs="Times New Roman"/>
+          <w:color w:val="D7BA7D"/>
+          <w:sz w:val="21"/>
+          <w:szCs w:val="21"/>
+        </w:rPr>
+        <w:t>body</w:t>
+      </w:r>
+      <w:r>
+        <w:rPr>
+          <w:rFonts w:ascii="Consolas" w:eastAsia="Times New Roman" w:hAnsi="Consolas" w:cs="Times New Roman"/>
+          <w:color w:val="D4D4D4"/>
+          <w:sz w:val="21"/>
+          <w:szCs w:val="21"/>
+        </w:rPr>
+        <w:t> {</w:t>
+      </w:r>
+    </w:p>
+    <w:p>
+      <w:pPr>
+        <w:shd w:val="clear" w:color="auto" w:fill="1E1E1E"/>
+        <w:spacing w:after="0" w:line="285" w:lineRule="atLeast"/>
+        <w:rPr>
+          <w:rFonts w:ascii="Consolas" w:eastAsia="Times New Roman" w:hAnsi="Consolas" w:cs="Times New Roman"/>
+          <w:color w:val="D4D4D4"/>
+          <w:sz w:val="21"/>
+          <w:szCs w:val="21"/>
+        </w:rPr>
+      </w:pPr>
+      <w:r>
+        <w:rPr>
+          <w:rFonts w:ascii="Consolas" w:eastAsia="Times New Roman" w:hAnsi="Consolas" w:cs="Times New Roman"/>
+          <w:color w:val="D4D4D4"/>
+          <w:sz w:val="21"/>
+          <w:szCs w:val="21"/>
+        </w:rPr>
+        <w:t>  </w:t>
+      </w:r>
+      <w:r>
+        <w:rPr>
+          <w:rFonts w:ascii="Consolas" w:eastAsia="Times New Roman" w:hAnsi="Consolas" w:cs="Times New Roman"/>
+          <w:color w:val="9CDCFE"/>
+          <w:sz w:val="21"/>
+          <w:szCs w:val="21"/>
+        </w:rPr>
+        <w:t>-</w:t>
+      </w:r>
+      <w:proofErr w:type="spellStart"/>
+      <w:r>
+        <w:rPr>
+          <w:rFonts w:ascii="Consolas" w:eastAsia="Times New Roman" w:hAnsi="Consolas" w:cs="Times New Roman"/>
+          <w:color w:val="9CDCFE"/>
+          <w:sz w:val="21"/>
+          <w:szCs w:val="21"/>
+        </w:rPr>
+        <w:t>webkit</w:t>
+      </w:r>
+      <w:proofErr w:type="spellEnd"/>
+      <w:r>
+        <w:rPr>
+          <w:rFonts w:ascii="Consolas" w:eastAsia="Times New Roman" w:hAnsi="Consolas" w:cs="Times New Roman"/>
+          <w:color w:val="9CDCFE"/>
+          <w:sz w:val="21"/>
+          <w:szCs w:val="21"/>
+        </w:rPr>
+        <w:t>-tap-highlight-color</w:t>
+      </w:r>
+      <w:r>
+        <w:rPr>
+          <w:rFonts w:ascii="Consolas" w:eastAsia="Times New Roman" w:hAnsi="Consolas" w:cs="Times New Roman"/>
+          <w:color w:val="D4D4D4"/>
+          <w:sz w:val="21"/>
+          <w:szCs w:val="21"/>
+        </w:rPr>
+        <w:t>: </w:t>
+      </w:r>
+      <w:proofErr w:type="spellStart"/>
+      <w:r>
+        <w:rPr>
+          <w:rFonts w:ascii="Consolas" w:eastAsia="Times New Roman" w:hAnsi="Consolas" w:cs="Times New Roman"/>
+          <w:color w:val="DCDCAA"/>
+          <w:sz w:val="21"/>
+          <w:szCs w:val="21"/>
+        </w:rPr>
+        <w:t>rgba</w:t>
+      </w:r>
+      <w:proofErr w:type="spellEnd"/>
+      <w:r>
+        <w:rPr>
+          <w:rFonts w:ascii="Consolas" w:eastAsia="Times New Roman" w:hAnsi="Consolas" w:cs="Times New Roman"/>
+          <w:color w:val="D4D4D4"/>
+          <w:sz w:val="21"/>
+          <w:szCs w:val="21"/>
+        </w:rPr>
+        <w:t>(</w:t>
+      </w:r>
+      <w:r>
+        <w:rPr>
+          <w:rFonts w:ascii="Consolas" w:eastAsia="Times New Roman" w:hAnsi="Consolas" w:cs="Times New Roman"/>
+          <w:color w:val="B5CEA8"/>
+          <w:sz w:val="21"/>
+          <w:szCs w:val="21"/>
+        </w:rPr>
+        <w:t>0</w:t>
+      </w:r>
+      <w:r>
+        <w:rPr>
+          <w:rFonts w:ascii="Consolas" w:eastAsia="Times New Roman" w:hAnsi="Consolas" w:cs="Times New Roman"/>
+          <w:color w:val="D4D4D4"/>
+          <w:sz w:val="21"/>
+          <w:szCs w:val="21"/>
+        </w:rPr>
+        <w:t>, </w:t>
+      </w:r>
+      <w:r>
+        <w:rPr>
+          <w:rFonts w:ascii="Consolas" w:eastAsia="Times New Roman" w:hAnsi="Consolas" w:cs="Times New Roman"/>
+          <w:color w:val="B5CEA8"/>
+          <w:sz w:val="21"/>
+          <w:szCs w:val="21"/>
+        </w:rPr>
+        <w:t>0</w:t>
+      </w:r>
+      <w:r>
+        <w:rPr>
+          <w:rFonts w:ascii="Consolas" w:eastAsia="Times New Roman" w:hAnsi="Consolas" w:cs="Times New Roman"/>
+          <w:color w:val="D4D4D4"/>
+          <w:sz w:val="21"/>
+          <w:szCs w:val="21"/>
+        </w:rPr>
+        <w:t>, </w:t>
+      </w:r>
+      <w:r>
+        <w:rPr>
+          <w:rFonts w:ascii="Consolas" w:eastAsia="Times New Roman" w:hAnsi="Consolas" w:cs="Times New Roman"/>
+          <w:color w:val="B5CEA8"/>
+          <w:sz w:val="21"/>
+          <w:szCs w:val="21"/>
+        </w:rPr>
+        <w:t>0</w:t>
+      </w:r>
+      <w:r>
+        <w:rPr>
+          <w:rFonts w:ascii="Consolas" w:eastAsia="Times New Roman" w:hAnsi="Consolas" w:cs="Times New Roman"/>
+          <w:color w:val="D4D4D4"/>
+          <w:sz w:val="21"/>
+          <w:szCs w:val="21"/>
+        </w:rPr>
+        <w:t>, </w:t>
+      </w:r>
+      <w:r>
+        <w:rPr>
+          <w:rFonts w:ascii="Consolas" w:eastAsia="Times New Roman" w:hAnsi="Consolas" w:cs="Times New Roman"/>
+          <w:color w:val="B5CEA8"/>
+          <w:sz w:val="21"/>
+          <w:szCs w:val="21"/>
+        </w:rPr>
+        <w:t>0</w:t>
+      </w:r>
+      <w:r>
+        <w:rPr>
+          <w:rFonts w:ascii="Consolas" w:eastAsia="Times New Roman" w:hAnsi="Consolas" w:cs="Times New Roman"/>
+          <w:color w:val="D4D4D4"/>
+          <w:sz w:val="21"/>
+          <w:szCs w:val="21"/>
+        </w:rPr>
+        <w:t>);</w:t>
+      </w:r>
+    </w:p>
+    <w:p>
+      <w:pPr>
+        <w:shd w:val="clear" w:color="auto" w:fill="1E1E1E"/>
+        <w:spacing w:after="0" w:line="285" w:lineRule="atLeast"/>
+        <w:rPr>
+          <w:rFonts w:ascii="Consolas" w:eastAsia="Times New Roman" w:hAnsi="Consolas" w:cs="Times New Roman"/>
+          <w:color w:val="D4D4D4"/>
+          <w:sz w:val="21"/>
+          <w:szCs w:val="21"/>
+        </w:rPr>
+      </w:pPr>
+      <w:r>
+        <w:rPr>
+          <w:rFonts w:ascii="Consolas" w:eastAsia="Times New Roman" w:hAnsi="Consolas" w:cs="Times New Roman"/>
+          <w:color w:val="D4D4D4"/>
+          <w:sz w:val="21"/>
+          <w:szCs w:val="21"/>
+        </w:rPr>
+        <w:t>}</w:t>
+      </w:r>
+    </w:p>
+    <w:p/>
+    <w:p>
+      <w:r>
+        <w:t xml:space="preserve">Using z-index to stack </w:t>
+      </w:r>
+      <w:proofErr w:type="spellStart"/>
+      <w:r>
+        <w:t>divs</w:t>
+      </w:r>
+      <w:proofErr w:type="spellEnd"/>
+      <w:r>
+        <w:t xml:space="preserve"> for background animation: </w:t>
+      </w:r>
+      <w:hyperlink r:id="rId6" w:history="1">
+        <w:r>
+          <w:rPr>
+            <w:rStyle w:val="Hyperlink"/>
+          </w:rPr>
+          <w:t>https://css-tricks.com/almanac/properties/z/z-index/</w:t>
+        </w:r>
+      </w:hyperlink>
+    </w:p>
+    <w:p>
+      <w:r>
+        <w:t xml:space="preserve">Made favicons! </w:t>
+      </w:r>
+      <w:hyperlink r:id="rId7" w:history="1">
+        <w:r>
+          <w:rPr>
+            <w:rStyle w:val="Hyperlink"/>
+          </w:rPr>
+          <w:t>https://serverless-stack.com/chapters/add-app-favicons.html</w:t>
+        </w:r>
+      </w:hyperlink>
       <w:bookmarkStart w:id="0" w:name="_GoBack"/>
       <w:bookmarkEnd w:id="0"/>
     </w:p>
@@ -188,6 +735,7 @@
     <w:lsdException w:name="HTML Sample" w:semiHidden="1" w:unhideWhenUsed="1"/>
     <w:lsdException w:name="HTML Typewriter" w:semiHidden="1" w:unhideWhenUsed="1"/>
     <w:lsdException w:name="HTML Variable" w:semiHidden="1" w:unhideWhenUsed="1"/>
+    <w:lsdException w:name="Normal Table" w:semiHidden="1" w:unhideWhenUsed="1"/>
     <w:lsdException w:name="annotation subject" w:semiHidden="1" w:unhideWhenUsed="1"/>
     <w:lsdException w:name="No List" w:semiHidden="1" w:unhideWhenUsed="1"/>
     <w:lsdException w:name="Outline List 1" w:semiHidden="1" w:unhideWhenUsed="1"/>
@@ -234,8 +782,10 @@
     <w:lsdException w:name="Table Subtle 2" w:semiHidden="1" w:unhideWhenUsed="1"/>
     <w:lsdException w:name="Table Web 1" w:semiHidden="1" w:unhideWhenUsed="1"/>
     <w:lsdException w:name="Table Web 2" w:semiHidden="1" w:unhideWhenUsed="1"/>
+    <w:lsdException w:name="Table Web 3" w:semiHidden="1" w:unhideWhenUsed="1"/>
     <w:lsdException w:name="Balloon Text" w:semiHidden="1" w:unhideWhenUsed="1"/>
     <w:lsdException w:name="Table Grid" w:uiPriority="39"/>
+    <w:lsdException w:name="Table Theme" w:semiHidden="1" w:unhideWhenUsed="1"/>
     <w:lsdException w:name="Placeholder Text" w:semiHidden="1"/>
     <w:lsdException w:name="No Spacing" w:uiPriority="1" w:qFormat="1"/>
     <w:lsdException w:name="Light Shading" w:uiPriority="60"/>

</xml_diff>